<commit_message>
Final security review changes
</commit_message>
<xml_diff>
--- a/security-review/False Positive Documentation SetupAI.docx
+++ b/security-review/False Positive Documentation SetupAI.docx
@@ -80,7 +80,7 @@
       <w:tblPr>
         <w:tblW w:w="9360" w:type="dxa"/>
         <w:jc w:val="left"/>
-        <w:tblInd w:w="216" w:type="dxa"/>
+        <w:tblInd w:w="432" w:type="dxa"/>
         <w:tblBorders>
           <w:top w:val="single" w:color="ffffff" w:sz="8" w:space="0" w:shadow="0" w:frame="0"/>
           <w:left w:val="single" w:color="ffffff" w:sz="8" w:space="0" w:shadow="0" w:frame="0"/>
@@ -100,7 +100,7 @@
           <w:shd w:val="clear" w:color="auto" w:fill="ced7e7"/>
         </w:tblPrEx>
         <w:trPr>
-          <w:trHeight w:val="495" w:hRule="atLeast"/>
+          <w:trHeight w:val="535" w:hRule="atLeast"/>
         </w:trPr>
         <w:tc>
           <w:tcPr>
@@ -143,6 +143,22 @@
         <w:pStyle w:val="Body A"/>
         <w:widowControl w:val="0"/>
         <w:spacing w:line="240" w:lineRule="auto"/>
+        <w:ind w:left="324" w:hanging="324"/>
+      </w:pPr>
+    </w:p>
+    <w:p>
+      <w:pPr>
+        <w:pStyle w:val="Body A"/>
+        <w:widowControl w:val="0"/>
+        <w:spacing w:line="240" w:lineRule="auto"/>
+        <w:ind w:left="216" w:hanging="216"/>
+      </w:pPr>
+    </w:p>
+    <w:p>
+      <w:pPr>
+        <w:pStyle w:val="Body A"/>
+        <w:widowControl w:val="0"/>
+        <w:spacing w:line="240" w:lineRule="auto"/>
         <w:ind w:left="108" w:hanging="108"/>
       </w:pPr>
     </w:p>
@@ -185,6 +201,97 @@
         </w:rPr>
         <w:t>Package ID/Version ID/Listing ID</w:t>
       </w:r>
+      <w:r>
+        <w:rPr>
+          <w:lang w:val="en-US"/>
+        </w:rPr>
+        <mc:AlternateContent>
+          <mc:Choice Requires="wps">
+            <w:drawing xmlns:a="http://schemas.openxmlformats.org/drawingml/2006/main">
+              <wp:anchor distT="152400" distB="152400" distL="152400" distR="152400" simplePos="0" relativeHeight="251661312" behindDoc="0" locked="0" layoutInCell="1" allowOverlap="1">
+                <wp:simplePos x="0" y="0"/>
+                <wp:positionH relativeFrom="margin">
+                  <wp:posOffset>1301750</wp:posOffset>
+                </wp:positionH>
+                <wp:positionV relativeFrom="line">
+                  <wp:posOffset>183845</wp:posOffset>
+                </wp:positionV>
+                <wp:extent cx="3175000" cy="1625600"/>
+                <wp:effectExtent l="0" t="0" r="0" b="0"/>
+                <wp:wrapTopAndBottom distT="152400" distB="152400"/>
+                <wp:docPr id="1073741825" name="officeArt object" descr="Type to enter text"/>
+                <wp:cNvGraphicFramePr/>
+                <a:graphic xmlns:a="http://schemas.openxmlformats.org/drawingml/2006/main">
+                  <a:graphicData uri="http://schemas.microsoft.com/office/word/2010/wordprocessingShape">
+                    <wps:wsp>
+                      <wps:cNvSpPr txBox="1"/>
+                      <wps:spPr>
+                        <a:xfrm>
+                          <a:off x="0" y="0"/>
+                          <a:ext cx="3175000" cy="1625600"/>
+                        </a:xfrm>
+                        <a:prstGeom prst="rect">
+                          <a:avLst/>
+                        </a:prstGeom>
+                        <a:noFill/>
+                        <a:ln w="12700" cap="flat">
+                          <a:noFill/>
+                          <a:miter lim="400000"/>
+                        </a:ln>
+                        <a:effectLst/>
+                      </wps:spPr>
+                      <wps:txbx>
+                        <w:txbxContent>
+                          <w:p>
+                            <w:pPr>
+                              <w:pStyle w:val="Caption"/>
+                              <w:bidi w:val="0"/>
+                            </w:pPr>
+                            <w:r>
+                              <w:rPr>
+                                <w:rtl w:val="0"/>
+                              </w:rPr>
+                              <w:t>Type to enter text</w:t>
+                            </w:r>
+                          </w:p>
+                        </w:txbxContent>
+                      </wps:txbx>
+                      <wps:bodyPr wrap="square" lIns="45718" tIns="45718" rIns="45718" bIns="45718" numCol="1" anchor="t">
+                        <a:noAutofit/>
+                      </wps:bodyPr>
+                    </wps:wsp>
+                  </a:graphicData>
+                </a:graphic>
+              </wp:anchor>
+            </w:drawing>
+          </mc:Choice>
+          <mc:Fallback>
+            <w:pict>
+              <v:shape id="_x0000_s1026" type="#_x0000_t202" style="visibility:visible;position:absolute;margin-left:102.5pt;margin-top:14.5pt;width:250.0pt;height:128.0pt;z-index:251661312;mso-position-horizontal:absolute;mso-position-horizontal-relative:margin;mso-position-vertical:absolute;mso-position-vertical-relative:line;mso-wrap-distance-left:12.0pt;mso-wrap-distance-top:12.0pt;mso-wrap-distance-right:12.0pt;mso-wrap-distance-bottom:12.0pt;">
+                <v:fill on="f"/>
+                <v:stroke on="f" weight="1.0pt" dashstyle="solid" endcap="flat" miterlimit="400.0%" joinstyle="miter" linestyle="single" startarrow="none" startarrowwidth="medium" startarrowlength="medium" endarrow="none" endarrowwidth="medium" endarrowlength="medium"/>
+                <v:textbox>
+                  <w:txbxContent>
+                    <w:p>
+                      <w:pPr>
+                        <w:pStyle w:val="Caption"/>
+                        <w:bidi w:val="0"/>
+                      </w:pPr>
+                      <w:r>
+                        <w:rPr>
+                          <w:rtl w:val="0"/>
+                        </w:rPr>
+                        <w:t>Type to enter text</w:t>
+                      </w:r>
+                    </w:p>
+                  </w:txbxContent>
+                </v:textbox>
+                <w10:wrap type="topAndBottom" side="bothSides" anchorx="margin"/>
+              </v:shape>
+            </w:pict>
+          </mc:Fallback>
+        </mc:AlternateContent>
+      </w:r>
     </w:p>
     <w:p>
       <w:pPr>
@@ -196,7 +303,7 @@
       <w:tblPr>
         <w:tblW w:w="9360" w:type="dxa"/>
         <w:jc w:val="left"/>
-        <w:tblInd w:w="216" w:type="dxa"/>
+        <w:tblInd w:w="432" w:type="dxa"/>
         <w:tblBorders>
           <w:top w:val="single" w:color="ffffff" w:sz="8" w:space="0" w:shadow="0" w:frame="0"/>
           <w:left w:val="single" w:color="ffffff" w:sz="8" w:space="0" w:shadow="0" w:frame="0"/>
@@ -216,7 +323,7 @@
           <w:shd w:val="clear" w:color="auto" w:fill="ced7e7"/>
         </w:tblPrEx>
         <w:trPr>
-          <w:trHeight w:val="813" w:hRule="atLeast"/>
+          <w:trHeight w:val="853" w:hRule="atLeast"/>
         </w:trPr>
         <w:tc>
           <w:tcPr>
@@ -238,26 +345,60 @@
           </w:tcPr>
           <w:p>
             <w:pPr>
-              <w:pStyle w:val="Body"/>
+              <w:pStyle w:val="Default"/>
+              <w:bidi w:val="0"/>
+              <w:spacing w:before="0" w:line="240" w:lineRule="auto"/>
+              <w:ind w:left="0" w:right="0" w:firstLine="0"/>
+              <w:jc w:val="left"/>
+              <w:rPr>
+                <w:rtl w:val="0"/>
+              </w:rPr>
             </w:pPr>
             <w:r>
               <w:rPr>
                 <w:rFonts w:ascii="Arial" w:hAnsi="Arial"/>
+                <w:sz w:val="22"/>
+                <w:szCs w:val="22"/>
                 <w:rtl w:val="0"/>
                 <w:lang w:val="en-US"/>
               </w:rPr>
-              <w:t>04tDp000000qTPqIAM</w:t>
+              <w:t>04tDp000000qToeIAE</w:t>
             </w:r>
             <w:r>
               <w:rPr>
                 <w:rFonts w:ascii="Arial" w:cs="Arial" w:hAnsi="Arial" w:eastAsia="Arial"/>
-                <w:shd w:val="clear" w:color="auto" w:fill="ffffff"/>
+                <w:outline w:val="0"/>
+                <w:color w:val="cccccc"/>
+                <w:sz w:val="22"/>
+                <w:szCs w:val="22"/>
+                <w:rtl w:val="0"/>
+                <w14:textFill>
+                  <w14:solidFill>
+                    <w14:srgbClr w14:val="CCCCCC"/>
+                  </w14:solidFill>
+                </w14:textFill>
               </w:rPr>
             </w:r>
           </w:p>
         </w:tc>
       </w:tr>
     </w:tbl>
+    <w:p>
+      <w:pPr>
+        <w:pStyle w:val="Body A"/>
+        <w:widowControl w:val="0"/>
+        <w:spacing w:line="240" w:lineRule="auto"/>
+        <w:ind w:left="324" w:hanging="324"/>
+      </w:pPr>
+    </w:p>
+    <w:p>
+      <w:pPr>
+        <w:pStyle w:val="Body A"/>
+        <w:widowControl w:val="0"/>
+        <w:spacing w:line="240" w:lineRule="auto"/>
+        <w:ind w:left="216" w:hanging="216"/>
+      </w:pPr>
+    </w:p>
     <w:p>
       <w:pPr>
         <w:pStyle w:val="Body A"/>
@@ -315,7 +456,7 @@
       <w:tblPr>
         <w:tblW w:w="9360" w:type="dxa"/>
         <w:jc w:val="left"/>
-        <w:tblInd w:w="216" w:type="dxa"/>
+        <w:tblInd w:w="432" w:type="dxa"/>
         <w:tblBorders>
           <w:top w:val="single" w:color="ffffff" w:sz="8" w:space="0" w:shadow="0" w:frame="0"/>
           <w:left w:val="single" w:color="ffffff" w:sz="8" w:space="0" w:shadow="0" w:frame="0"/>
@@ -335,7 +476,7 @@
           <w:shd w:val="clear" w:color="auto" w:fill="ced7e7"/>
         </w:tblPrEx>
         <w:trPr>
-          <w:trHeight w:val="273" w:hRule="atLeast"/>
+          <w:trHeight w:val="313" w:hRule="atLeast"/>
         </w:trPr>
         <w:tc>
           <w:tcPr>
@@ -378,6 +519,22 @@
         <w:pStyle w:val="Body A"/>
         <w:widowControl w:val="0"/>
         <w:spacing w:line="240" w:lineRule="auto"/>
+        <w:ind w:left="324" w:hanging="324"/>
+      </w:pPr>
+    </w:p>
+    <w:p>
+      <w:pPr>
+        <w:pStyle w:val="Body A"/>
+        <w:widowControl w:val="0"/>
+        <w:spacing w:line="240" w:lineRule="auto"/>
+        <w:ind w:left="216" w:hanging="216"/>
+      </w:pPr>
+    </w:p>
+    <w:p>
+      <w:pPr>
+        <w:pStyle w:val="Body A"/>
+        <w:widowControl w:val="0"/>
+        <w:spacing w:line="240" w:lineRule="auto"/>
         <w:ind w:left="108" w:hanging="108"/>
       </w:pPr>
     </w:p>
@@ -438,7 +595,7 @@
       <w:tblPr>
         <w:tblW w:w="9360" w:type="dxa"/>
         <w:jc w:val="left"/>
-        <w:tblInd w:w="216" w:type="dxa"/>
+        <w:tblInd w:w="432" w:type="dxa"/>
         <w:tblBorders>
           <w:top w:val="single" w:color="ffffff" w:sz="8" w:space="0" w:shadow="0" w:frame="0"/>
           <w:left w:val="single" w:color="ffffff" w:sz="8" w:space="0" w:shadow="0" w:frame="0"/>
@@ -458,7 +615,7 @@
           <w:shd w:val="clear" w:color="auto" w:fill="ced7e7"/>
         </w:tblPrEx>
         <w:trPr>
-          <w:trHeight w:val="273" w:hRule="atLeast"/>
+          <w:trHeight w:val="313" w:hRule="atLeast"/>
         </w:trPr>
         <w:tc>
           <w:tcPr>
@@ -490,7 +647,7 @@
                 <w:rtl w:val="0"/>
                 <w:lang w:val="en-US"/>
               </w:rPr>
-              <w:t>202</w:t>
+              <w:t>2024-03-0</w:t>
             </w:r>
             <w:r>
               <w:rPr>
@@ -498,12 +655,28 @@
                 <w:rtl w:val="0"/>
                 <w:lang w:val="en-US"/>
               </w:rPr>
-              <w:t>4-1-2</w:t>
+              <w:t>4</w:t>
             </w:r>
           </w:p>
         </w:tc>
       </w:tr>
     </w:tbl>
+    <w:p>
+      <w:pPr>
+        <w:pStyle w:val="Body A"/>
+        <w:widowControl w:val="0"/>
+        <w:spacing w:line="240" w:lineRule="auto"/>
+        <w:ind w:left="324" w:hanging="324"/>
+      </w:pPr>
+    </w:p>
+    <w:p>
+      <w:pPr>
+        <w:pStyle w:val="Body A"/>
+        <w:widowControl w:val="0"/>
+        <w:spacing w:line="240" w:lineRule="auto"/>
+        <w:ind w:left="216" w:hanging="216"/>
+      </w:pPr>
+    </w:p>
     <w:p>
       <w:pPr>
         <w:pStyle w:val="Body A"/>
@@ -571,7 +744,7 @@
       <w:tblPr>
         <w:tblW w:w="9360" w:type="dxa"/>
         <w:jc w:val="left"/>
-        <w:tblInd w:w="216" w:type="dxa"/>
+        <w:tblInd w:w="432" w:type="dxa"/>
         <w:tblBorders>
           <w:top w:val="single" w:color="ffffff" w:sz="8" w:space="0" w:shadow="0" w:frame="0"/>
           <w:left w:val="single" w:color="ffffff" w:sz="8" w:space="0" w:shadow="0" w:frame="0"/>
@@ -591,7 +764,7 @@
           <w:shd w:val="clear" w:color="auto" w:fill="ced7e7"/>
         </w:tblPrEx>
         <w:trPr>
-          <w:trHeight w:val="310" w:hRule="atLeast"/>
+          <w:trHeight w:val="350" w:hRule="atLeast"/>
         </w:trPr>
         <w:tc>
           <w:tcPr>
@@ -620,6 +793,22 @@
         <w:pStyle w:val="Body A"/>
         <w:widowControl w:val="0"/>
         <w:spacing w:line="240" w:lineRule="auto"/>
+        <w:ind w:left="324" w:hanging="324"/>
+      </w:pPr>
+    </w:p>
+    <w:p>
+      <w:pPr>
+        <w:pStyle w:val="Body A"/>
+        <w:widowControl w:val="0"/>
+        <w:spacing w:line="240" w:lineRule="auto"/>
+        <w:ind w:left="216" w:hanging="216"/>
+      </w:pPr>
+    </w:p>
+    <w:p>
+      <w:pPr>
+        <w:pStyle w:val="Body A"/>
+        <w:widowControl w:val="0"/>
+        <w:spacing w:line="240" w:lineRule="auto"/>
         <w:ind w:left="108" w:hanging="108"/>
       </w:pPr>
     </w:p>
@@ -695,7 +884,7 @@
       <w:tblPr>
         <w:tblW w:w="9360" w:type="dxa"/>
         <w:jc w:val="left"/>
-        <w:tblInd w:w="216" w:type="dxa"/>
+        <w:tblInd w:w="432" w:type="dxa"/>
         <w:tblBorders>
           <w:top w:val="single" w:color="ffffff" w:sz="8" w:space="0" w:shadow="0" w:frame="0"/>
           <w:left w:val="single" w:color="ffffff" w:sz="8" w:space="0" w:shadow="0" w:frame="0"/>
@@ -715,7 +904,7 @@
           <w:shd w:val="clear" w:color="auto" w:fill="ced7e7"/>
         </w:tblPrEx>
         <w:trPr>
-          <w:trHeight w:val="310" w:hRule="atLeast"/>
+          <w:trHeight w:val="350" w:hRule="atLeast"/>
         </w:trPr>
         <w:tc>
           <w:tcPr>
@@ -744,6 +933,22 @@
         <w:pStyle w:val="Body A"/>
         <w:widowControl w:val="0"/>
         <w:spacing w:line="240" w:lineRule="auto"/>
+        <w:ind w:left="324" w:hanging="324"/>
+      </w:pPr>
+    </w:p>
+    <w:p>
+      <w:pPr>
+        <w:pStyle w:val="Body A"/>
+        <w:widowControl w:val="0"/>
+        <w:spacing w:line="240" w:lineRule="auto"/>
+        <w:ind w:left="216" w:hanging="216"/>
+      </w:pPr>
+    </w:p>
+    <w:p>
+      <w:pPr>
+        <w:pStyle w:val="Body A"/>
+        <w:widowControl w:val="0"/>
+        <w:spacing w:line="240" w:lineRule="auto"/>
         <w:ind w:left="108" w:hanging="108"/>
       </w:pPr>
     </w:p>
@@ -838,7 +1043,7 @@
       <w:tblPr>
         <w:tblW w:w="9360" w:type="dxa"/>
         <w:jc w:val="left"/>
-        <w:tblInd w:w="216" w:type="dxa"/>
+        <w:tblInd w:w="432" w:type="dxa"/>
         <w:tblBorders>
           <w:top w:val="single" w:color="ffffff" w:sz="8" w:space="0" w:shadow="0" w:frame="0"/>
           <w:left w:val="single" w:color="ffffff" w:sz="8" w:space="0" w:shadow="0" w:frame="0"/>
@@ -858,7 +1063,7 @@
           <w:shd w:val="clear" w:color="auto" w:fill="ced7e7"/>
         </w:tblPrEx>
         <w:trPr>
-          <w:trHeight w:val="273" w:hRule="atLeast"/>
+          <w:trHeight w:val="313" w:hRule="atLeast"/>
         </w:trPr>
         <w:tc>
           <w:tcPr>
@@ -901,6 +1106,22 @@
         <w:pStyle w:val="Body A"/>
         <w:widowControl w:val="0"/>
         <w:spacing w:line="240" w:lineRule="auto"/>
+        <w:ind w:left="324" w:hanging="324"/>
+      </w:pPr>
+    </w:p>
+    <w:p>
+      <w:pPr>
+        <w:pStyle w:val="Body A"/>
+        <w:widowControl w:val="0"/>
+        <w:spacing w:line="240" w:lineRule="auto"/>
+        <w:ind w:left="216" w:hanging="216"/>
+      </w:pPr>
+    </w:p>
+    <w:p>
+      <w:pPr>
+        <w:pStyle w:val="Body A"/>
+        <w:widowControl w:val="0"/>
+        <w:spacing w:line="240" w:lineRule="auto"/>
         <w:ind w:left="108" w:hanging="108"/>
       </w:pPr>
     </w:p>
@@ -998,7 +1219,7 @@
       <w:tblPr>
         <w:tblW w:w="9360" w:type="dxa"/>
         <w:jc w:val="left"/>
-        <w:tblInd w:w="216" w:type="dxa"/>
+        <w:tblInd w:w="432" w:type="dxa"/>
         <w:tblBorders>
           <w:top w:val="single" w:color="ffffff" w:sz="8" w:space="0" w:shadow="0" w:frame="0"/>
           <w:left w:val="single" w:color="ffffff" w:sz="8" w:space="0" w:shadow="0" w:frame="0"/>
@@ -1019,7 +1240,7 @@
           <w:shd w:val="clear" w:color="auto" w:fill="ced7e7"/>
         </w:tblPrEx>
         <w:trPr>
-          <w:trHeight w:val="507" w:hRule="atLeast"/>
+          <w:trHeight w:val="547" w:hRule="atLeast"/>
         </w:trPr>
         <w:tc>
           <w:tcPr>
@@ -1089,7 +1310,7 @@
           <w:shd w:val="clear" w:color="auto" w:fill="ced7e7"/>
         </w:tblPrEx>
         <w:trPr>
-          <w:trHeight w:val="310" w:hRule="atLeast"/>
+          <w:trHeight w:val="350" w:hRule="atLeast"/>
         </w:trPr>
         <w:tc>
           <w:tcPr>
@@ -1159,7 +1380,7 @@
           <w:shd w:val="clear" w:color="auto" w:fill="ced7e7"/>
         </w:tblPrEx>
         <w:trPr>
-          <w:trHeight w:val="310" w:hRule="atLeast"/>
+          <w:trHeight w:val="350" w:hRule="atLeast"/>
         </w:trPr>
         <w:tc>
           <w:tcPr>
@@ -1230,6 +1451,30 @@
         <w:pStyle w:val="Body A"/>
         <w:widowControl w:val="0"/>
         <w:spacing w:line="240" w:lineRule="auto"/>
+        <w:ind w:left="324" w:hanging="324"/>
+        <w:rPr>
+          <w:i w:val="1"/>
+          <w:iCs w:val="1"/>
+        </w:rPr>
+      </w:pPr>
+    </w:p>
+    <w:p>
+      <w:pPr>
+        <w:pStyle w:val="Body A"/>
+        <w:widowControl w:val="0"/>
+        <w:spacing w:line="240" w:lineRule="auto"/>
+        <w:ind w:left="216" w:hanging="216"/>
+        <w:rPr>
+          <w:i w:val="1"/>
+          <w:iCs w:val="1"/>
+        </w:rPr>
+      </w:pPr>
+    </w:p>
+    <w:p>
+      <w:pPr>
+        <w:pStyle w:val="Body A"/>
+        <w:widowControl w:val="0"/>
+        <w:spacing w:line="240" w:lineRule="auto"/>
         <w:ind w:left="108" w:hanging="108"/>
         <w:rPr>
           <w:i w:val="1"/>
@@ -1290,7 +1535,7 @@
       <w:tblPr>
         <w:tblW w:w="9360" w:type="dxa"/>
         <w:jc w:val="left"/>
-        <w:tblInd w:w="216" w:type="dxa"/>
+        <w:tblInd w:w="432" w:type="dxa"/>
         <w:tblBorders>
           <w:top w:val="single" w:color="ffffff" w:sz="8" w:space="0" w:shadow="0" w:frame="0"/>
           <w:left w:val="single" w:color="ffffff" w:sz="8" w:space="0" w:shadow="0" w:frame="0"/>
@@ -1310,7 +1555,7 @@
           <w:shd w:val="clear" w:color="auto" w:fill="ced7e7"/>
         </w:tblPrEx>
         <w:trPr>
-          <w:trHeight w:val="1953" w:hRule="atLeast"/>
+          <w:trHeight w:val="1993" w:hRule="atLeast"/>
         </w:trPr>
         <w:tc>
           <w:tcPr>
@@ -1464,14 +1709,6 @@
             </w:r>
             <w:r>
               <w:rPr>
-                <w:shd w:val="nil" w:color="auto" w:fill="auto"/>
-                <w:rtl w:val="0"/>
-                <w:lang w:val="en-US"/>
-              </w:rPr>
-              <w:t xml:space="preserve"> and Checkmarx</w:t>
-            </w:r>
-            <w:r>
-              <w:rPr>
                 <w:rFonts w:ascii="Times New Roman" w:cs="Times New Roman" w:hAnsi="Times New Roman" w:eastAsia="Times New Roman"/>
                 <w:sz w:val="24"/>
                 <w:szCs w:val="24"/>
@@ -1482,9 +1719,9 @@
                 <mc:Choice Requires="wps">
                   <w:drawing xmlns:a="http://schemas.openxmlformats.org/drawingml/2006/main">
                     <wp:inline distT="0" distB="0" distL="0" distR="0">
-                      <wp:extent cx="5747893" cy="18424"/>
+                      <wp:extent cx="5610733" cy="17986"/>
                       <wp:effectExtent l="0" t="0" r="0" b="0"/>
-                      <wp:docPr id="1073741825" name="officeArt object" descr="Rectangle"/>
+                      <wp:docPr id="1073741826" name="officeArt object" descr="Rectangle"/>
                       <wp:cNvGraphicFramePr/>
                       <a:graphic xmlns:a="http://schemas.openxmlformats.org/drawingml/2006/main">
                         <a:graphicData uri="http://schemas.microsoft.com/office/word/2010/wordprocessingShape">
@@ -1493,7 +1730,7 @@
                             <wps:spPr>
                               <a:xfrm>
                                 <a:off x="0" y="0"/>
-                                <a:ext cx="5747893" cy="18424"/>
+                                <a:ext cx="5610733" cy="17986"/>
                               </a:xfrm>
                               <a:prstGeom prst="rect">
                                 <a:avLst/>
@@ -1516,7 +1753,7 @@
                 </mc:Choice>
                 <mc:Fallback>
                   <w:pict>
-                    <v:rect id="_x0000_s1026" style="visibility:visible;width:452.6pt;height:1.5pt;">
+                    <v:rect id="_x0000_s1027" style="visibility:visible;width:441.8pt;height:1.4pt;">
                       <v:fill color="#A0A0A0" opacity="100.0%" type="solid"/>
                       <v:stroke on="f" weight="1.0pt" dashstyle="solid" endcap="flat" miterlimit="400.0%" joinstyle="miter" linestyle="single" startarrow="none" startarrowwidth="medium" startarrowlength="medium" endarrow="none" endarrowwidth="medium" endarrowlength="medium"/>
                     </v:rect>
@@ -1533,6 +1770,22 @@
         <w:pStyle w:val="Body A"/>
         <w:widowControl w:val="0"/>
         <w:spacing w:line="240" w:lineRule="auto"/>
+        <w:ind w:left="324" w:hanging="324"/>
+      </w:pPr>
+    </w:p>
+    <w:p>
+      <w:pPr>
+        <w:pStyle w:val="Body A"/>
+        <w:widowControl w:val="0"/>
+        <w:spacing w:line="240" w:lineRule="auto"/>
+        <w:ind w:left="216" w:hanging="216"/>
+      </w:pPr>
+    </w:p>
+    <w:p>
+      <w:pPr>
+        <w:pStyle w:val="Body A"/>
+        <w:widowControl w:val="0"/>
+        <w:spacing w:line="240" w:lineRule="auto"/>
         <w:ind w:left="108" w:hanging="108"/>
       </w:pPr>
     </w:p>
@@ -1605,7 +1858,7 @@
       <w:tblPr>
         <w:tblW w:w="9360" w:type="dxa"/>
         <w:jc w:val="left"/>
-        <w:tblInd w:w="216" w:type="dxa"/>
+        <w:tblInd w:w="432" w:type="dxa"/>
         <w:tblBorders>
           <w:top w:val="single" w:color="ffffff" w:sz="8" w:space="0" w:shadow="0" w:frame="0"/>
           <w:left w:val="single" w:color="ffffff" w:sz="8" w:space="0" w:shadow="0" w:frame="0"/>
@@ -1625,7 +1878,7 @@
           <w:shd w:val="clear" w:color="auto" w:fill="ced7e7"/>
         </w:tblPrEx>
         <w:trPr>
-          <w:trHeight w:val="5773" w:hRule="atLeast"/>
+          <w:trHeight w:val="7953" w:hRule="atLeast"/>
         </w:trPr>
         <w:tc>
           <w:tcPr>
@@ -1799,7 +2052,6 @@
               <w:rPr>
                 <w:shd w:val="nil" w:color="auto" w:fill="auto"/>
                 <w:rtl w:val="0"/>
-                <w:lang w:val="en-US"/>
               </w:rPr>
             </w:pPr>
             <w:r>
@@ -1808,7 +2060,105 @@
                 <w:rtl w:val="0"/>
                 <w:lang w:val="en-US"/>
               </w:rPr>
-              <w:t>Lastly, on line 43 of the CalloutSecurity class, there is an update on a SetupAI__Token_Usage__c record. This is a custom setting so this is a false positive.</w:t>
+              <w:t>Lastly, on line 35 of the CalloutSecurity class, there is an update on a SetupAI__Token_Usage__c record. This is a protected custom setting that the end user isn</w:t>
+            </w:r>
+            <w:r>
+              <w:rPr>
+                <w:shd w:val="nil" w:color="auto" w:fill="auto"/>
+                <w:rtl w:val="0"/>
+                <w:lang w:val="en-US"/>
+              </w:rPr>
+              <w:t>’</w:t>
+            </w:r>
+            <w:r>
+              <w:rPr>
+                <w:shd w:val="nil" w:color="auto" w:fill="auto"/>
+                <w:rtl w:val="0"/>
+                <w:lang w:val="en-US"/>
+              </w:rPr>
+              <w:t>t supposed to be able to access in the UI, but updates to this custom setting by end users through Apex are required for the app to function. I</w:t>
+            </w:r>
+            <w:r>
+              <w:rPr>
+                <w:shd w:val="nil" w:color="auto" w:fill="auto"/>
+                <w:rtl w:val="0"/>
+                <w:lang w:val="en-US"/>
+              </w:rPr>
+              <w:t>’</w:t>
+            </w:r>
+            <w:r>
+              <w:rPr>
+                <w:shd w:val="nil" w:color="auto" w:fill="auto"/>
+                <w:rtl w:val="0"/>
+                <w:lang w:val="en-US"/>
+              </w:rPr>
+              <w:t>ve encapsulated this update statement inside an if statement on line 32 checking that the user has the SetupAI__SetupAI custom permission set on their user.</w:t>
+            </w:r>
+          </w:p>
+          <w:p>
+            <w:pPr>
+              <w:pStyle w:val="Body A"/>
+              <w:widowControl w:val="0"/>
+              <w:spacing w:line="240" w:lineRule="auto"/>
+              <w:rPr>
+                <w:shd w:val="nil" w:color="auto" w:fill="auto"/>
+                <w:lang w:val="en-US"/>
+              </w:rPr>
+            </w:pPr>
+          </w:p>
+          <w:p>
+            <w:pPr>
+              <w:pStyle w:val="Body A"/>
+              <w:widowControl w:val="0"/>
+              <w:bidi w:val="0"/>
+              <w:spacing w:line="240" w:lineRule="auto"/>
+              <w:ind w:left="0" w:right="0" w:firstLine="0"/>
+              <w:jc w:val="left"/>
+              <w:rPr>
+                <w:shd w:val="nil" w:color="auto" w:fill="auto"/>
+                <w:rtl w:val="0"/>
+              </w:rPr>
+            </w:pPr>
+            <w:r>
+              <w:rPr>
+                <w:shd w:val="nil" w:color="auto" w:fill="auto"/>
+                <w:rtl w:val="0"/>
+                <w:lang w:val="en-US"/>
+              </w:rPr>
+              <w:t>__________________________________</w:t>
+            </w:r>
+          </w:p>
+          <w:p>
+            <w:pPr>
+              <w:pStyle w:val="Body A"/>
+              <w:widowControl w:val="0"/>
+              <w:spacing w:line="240" w:lineRule="auto"/>
+              <w:rPr>
+                <w:shd w:val="nil" w:color="auto" w:fill="auto"/>
+                <w:lang w:val="en-US"/>
+              </w:rPr>
+            </w:pPr>
+          </w:p>
+          <w:p>
+            <w:pPr>
+              <w:pStyle w:val="Body A"/>
+              <w:widowControl w:val="0"/>
+              <w:bidi w:val="0"/>
+              <w:spacing w:line="240" w:lineRule="auto"/>
+              <w:ind w:left="0" w:right="0" w:firstLine="0"/>
+              <w:jc w:val="left"/>
+              <w:rPr>
+                <w:shd w:val="nil" w:color="auto" w:fill="auto"/>
+                <w:rtl w:val="0"/>
+              </w:rPr>
+            </w:pPr>
+            <w:r>
+              <w:rPr>
+                <w:shd w:val="nil" w:color="auto" w:fill="auto"/>
+                <w:rtl w:val="0"/>
+                <w:lang w:val="en-US"/>
+              </w:rPr>
+              <w:t>There were also a number of false positives in the PMD scan.</w:t>
             </w:r>
           </w:p>
           <w:p>
@@ -1822,6 +2172,88 @@
               <w:rPr>
                 <w:shd w:val="nil" w:color="auto" w:fill="auto"/>
                 <w:rtl w:val="0"/>
+              </w:rPr>
+            </w:pPr>
+            <w:r>
+              <w:rPr>
+                <w:shd w:val="nil" w:color="auto" w:fill="auto"/>
+                <w:rtl w:val="0"/>
+                <w:lang w:val="en-US"/>
+              </w:rPr>
+              <w:t xml:space="preserve">All but one mistook variables with </w:t>
+            </w:r>
+            <w:r>
+              <w:rPr>
+                <w:shd w:val="nil" w:color="auto" w:fill="auto"/>
+                <w:rtl w:val="0"/>
+                <w:lang w:val="en-US"/>
+              </w:rPr>
+              <w:t>‘</w:t>
+            </w:r>
+            <w:r>
+              <w:rPr>
+                <w:shd w:val="nil" w:color="auto" w:fill="auto"/>
+                <w:rtl w:val="0"/>
+                <w:lang w:val="en-US"/>
+              </w:rPr>
+              <w:t>password</w:t>
+            </w:r>
+            <w:r>
+              <w:rPr>
+                <w:shd w:val="nil" w:color="auto" w:fill="auto"/>
+                <w:rtl w:val="0"/>
+                <w:lang w:val="en-US"/>
+              </w:rPr>
+              <w:t xml:space="preserve">’ </w:t>
+            </w:r>
+            <w:r>
+              <w:rPr>
+                <w:shd w:val="nil" w:color="auto" w:fill="auto"/>
+                <w:rtl w:val="0"/>
+                <w:lang w:val="en-US"/>
+              </w:rPr>
+              <w:t xml:space="preserve">or </w:t>
+            </w:r>
+            <w:r>
+              <w:rPr>
+                <w:shd w:val="nil" w:color="auto" w:fill="auto"/>
+                <w:rtl w:val="0"/>
+                <w:lang w:val="en-US"/>
+              </w:rPr>
+              <w:t>‘</w:t>
+            </w:r>
+            <w:r>
+              <w:rPr>
+                <w:shd w:val="nil" w:color="auto" w:fill="auto"/>
+                <w:rtl w:val="0"/>
+                <w:lang w:val="en-US"/>
+              </w:rPr>
+              <w:t>apikey</w:t>
+            </w:r>
+            <w:r>
+              <w:rPr>
+                <w:shd w:val="nil" w:color="auto" w:fill="auto"/>
+                <w:rtl w:val="0"/>
+                <w:lang w:val="en-US"/>
+              </w:rPr>
+              <w:t xml:space="preserve">’ </w:t>
+            </w:r>
+            <w:r>
+              <w:rPr>
+                <w:shd w:val="nil" w:color="auto" w:fill="auto"/>
+                <w:rtl w:val="0"/>
+                <w:lang w:val="en-US"/>
+              </w:rPr>
+              <w:t>in the name to be hardcoded credentials, when in reality all credentials are saved in Salesforce setup before being retrieved in Apex.</w:t>
+            </w:r>
+          </w:p>
+          <w:p>
+            <w:pPr>
+              <w:pStyle w:val="Body A"/>
+              <w:widowControl w:val="0"/>
+              <w:spacing w:line="240" w:lineRule="auto"/>
+              <w:rPr>
+                <w:shd w:val="nil" w:color="auto" w:fill="auto"/>
                 <w:lang w:val="en-US"/>
               </w:rPr>
             </w:pPr>
@@ -1835,54 +2267,16 @@
               <w:ind w:left="0" w:right="0" w:firstLine="0"/>
               <w:jc w:val="left"/>
               <w:rPr>
+                <w:rtl w:val="0"/>
+              </w:rPr>
+            </w:pPr>
+            <w:r>
+              <w:rPr>
                 <w:shd w:val="nil" w:color="auto" w:fill="auto"/>
                 <w:rtl w:val="0"/>
                 <w:lang w:val="en-US"/>
               </w:rPr>
-            </w:pPr>
-            <w:r>
-              <w:rPr>
-                <w:shd w:val="nil" w:color="auto" w:fill="auto"/>
-                <w:rtl w:val="0"/>
-                <w:lang w:val="en-US"/>
-              </w:rPr>
-              <w:t>__________________________________</w:t>
-            </w:r>
-          </w:p>
-          <w:p>
-            <w:pPr>
-              <w:pStyle w:val="Body A"/>
-              <w:widowControl w:val="0"/>
-              <w:bidi w:val="0"/>
-              <w:spacing w:line="240" w:lineRule="auto"/>
-              <w:ind w:left="0" w:right="0" w:firstLine="0"/>
-              <w:jc w:val="left"/>
-              <w:rPr>
-                <w:shd w:val="nil" w:color="auto" w:fill="auto"/>
-                <w:rtl w:val="0"/>
-                <w:lang w:val="en-US"/>
-              </w:rPr>
-            </w:pPr>
-          </w:p>
-          <w:p>
-            <w:pPr>
-              <w:pStyle w:val="Body A"/>
-              <w:widowControl w:val="0"/>
-              <w:bidi w:val="0"/>
-              <w:spacing w:line="240" w:lineRule="auto"/>
-              <w:ind w:left="0" w:right="0" w:firstLine="0"/>
-              <w:jc w:val="left"/>
-              <w:rPr>
-                <w:rtl w:val="0"/>
-              </w:rPr>
-            </w:pPr>
-            <w:r>
-              <w:rPr>
-                <w:shd w:val="nil" w:color="auto" w:fill="auto"/>
-                <w:rtl w:val="0"/>
-                <w:lang w:val="en-US"/>
-              </w:rPr>
-              <w:t>Checkmarx detected 2 CRUD violations in the PostInstall class(the class that runs on package installation). Both of these are for the upsert of a default Custom Setting record(Token_Usage__c object). Since this class runs in system context and creates a single record that is required for the app to run, this is a false positive.</w:t>
+              <w:t>The other remaining callout is on using getSessionId in Apex. This is required in the app as access to the Tooling API is needed to inform the AI. This call is only done on line 49 of the Callout class and is directly placed into a header map containing other headers. All the headers are then immediately placed into the header of the Tooling API request.</w:t>
             </w:r>
           </w:p>
         </w:tc>
@@ -1893,7 +2287,7 @@
         <w:pStyle w:val="Body A"/>
         <w:widowControl w:val="0"/>
         <w:spacing w:line="240" w:lineRule="auto"/>
-        <w:ind w:left="108" w:hanging="108"/>
+        <w:ind w:left="324" w:hanging="324"/>
       </w:pPr>
     </w:p>
     <w:p>
@@ -1901,6 +2295,17 @@
         <w:pStyle w:val="Body A"/>
         <w:widowControl w:val="0"/>
         <w:spacing w:line="240" w:lineRule="auto"/>
+        <w:ind w:left="216" w:hanging="216"/>
+      </w:pPr>
+    </w:p>
+    <w:p>
+      <w:pPr>
+        <w:pStyle w:val="Body A"/>
+      </w:pPr>
+    </w:p>
+    <w:p>
+      <w:pPr>
+        <w:pStyle w:val="Body A"/>
       </w:pPr>
     </w:p>
     <w:p>
@@ -1996,6 +2401,7 @@
       </w:r>
       <w:r>
         <w:rPr>
+          <w:rFonts w:ascii="Times New Roman" w:cs="Times New Roman" w:hAnsi="Times New Roman" w:eastAsia="Times New Roman"/>
           <w:b w:val="1"/>
           <w:bCs w:val="1"/>
           <w:outline w:val="0"/>
@@ -2013,13 +2419,13 @@
           <wp:inline distT="0" distB="0" distL="0" distR="0">
             <wp:extent cx="5800725" cy="6343650"/>
             <wp:effectExtent l="0" t="0" r="0" b="0"/>
-            <wp:docPr id="1073741826" name="officeArt object" descr="image2.png"/>
+            <wp:docPr id="1073741827" name="officeArt object" descr="image2.png"/>
             <wp:cNvGraphicFramePr/>
             <a:graphic xmlns:a="http://schemas.openxmlformats.org/drawingml/2006/main">
               <a:graphicData uri="http://schemas.openxmlformats.org/drawingml/2006/picture">
                 <pic:pic xmlns:pic="http://schemas.openxmlformats.org/drawingml/2006/picture">
                   <pic:nvPicPr>
-                    <pic:cNvPr id="1073741826" name="image2.png" descr="image2.png"/>
+                    <pic:cNvPr id="1073741827" name="image2.png" descr="image2.png"/>
                     <pic:cNvPicPr>
                       <a:picLocks noChangeAspect="1"/>
                     </pic:cNvPicPr>
@@ -2081,6 +2487,9 @@
         <w:widowControl w:val="0"/>
         <w:spacing w:line="240" w:lineRule="auto"/>
         <w:rPr>
+          <w:rFonts w:ascii="Times New Roman" w:cs="Times New Roman" w:hAnsi="Times New Roman" w:eastAsia="Times New Roman"/>
+          <w:b w:val="1"/>
+          <w:bCs w:val="1"/>
           <w:shd w:val="nil" w:color="auto" w:fill="auto"/>
         </w:rPr>
       </w:pPr>
@@ -2106,13 +2515,13 @@
           <wp:inline distT="0" distB="0" distL="0" distR="0">
             <wp:extent cx="4648200" cy="1200150"/>
             <wp:effectExtent l="0" t="0" r="0" b="0"/>
-            <wp:docPr id="1073741827" name="officeArt object" descr="image1.png"/>
+            <wp:docPr id="1073741828" name="officeArt object" descr="image1.png"/>
             <wp:cNvGraphicFramePr/>
             <a:graphic xmlns:a="http://schemas.openxmlformats.org/drawingml/2006/main">
               <a:graphicData uri="http://schemas.openxmlformats.org/drawingml/2006/picture">
                 <pic:pic xmlns:pic="http://schemas.openxmlformats.org/drawingml/2006/picture">
                   <pic:nvPicPr>
-                    <pic:cNvPr id="1073741827" name="image1.png" descr="image1.png"/>
+                    <pic:cNvPr id="1073741828" name="image1.png" descr="image1.png"/>
                     <pic:cNvPicPr>
                       <a:picLocks noChangeAspect="1"/>
                     </pic:cNvPicPr>
@@ -2152,51 +2561,75 @@
         <w:widowControl w:val="0"/>
         <w:spacing w:line="240" w:lineRule="auto"/>
         <w:rPr>
-          <w:shd w:val="nil" w:color="auto" w:fill="auto"/>
-          <w:lang w:val="en-US"/>
-        </w:rPr>
-      </w:pPr>
-    </w:p>
-    <w:p>
-      <w:pPr>
-        <w:pStyle w:val="Body A"/>
-        <w:widowControl w:val="0"/>
-        <w:spacing w:line="240" w:lineRule="auto"/>
-        <w:rPr>
+          <w:rFonts w:ascii="Times New Roman" w:cs="Times New Roman" w:hAnsi="Times New Roman" w:eastAsia="Times New Roman"/>
           <w:b w:val="1"/>
           <w:bCs w:val="1"/>
           <w:shd w:val="nil" w:color="auto" w:fill="auto"/>
+          <w:lang w:val="en-US"/>
+        </w:rPr>
+      </w:pPr>
+    </w:p>
+    <w:p>
+      <w:pPr>
+        <w:pStyle w:val="Body A"/>
+        <w:widowControl w:val="0"/>
+        <w:spacing w:line="240" w:lineRule="auto"/>
+        <w:rPr>
+          <w:shd w:val="nil" w:color="auto" w:fill="auto"/>
         </w:rPr>
       </w:pPr>
       <w:r>
         <w:rPr>
+          <w:rFonts w:ascii="Times New Roman" w:hAnsi="Times New Roman"/>
           <w:b w:val="1"/>
           <w:bCs w:val="1"/>
           <w:shd w:val="nil" w:color="auto" w:fill="auto"/>
           <w:rtl w:val="0"/>
           <w:lang w:val="en-US"/>
         </w:rPr>
-        <w:t>CRUD.cls - entire class</w:t>
+        <w:t>CRUD.cls - Entire Class</w:t>
       </w:r>
+    </w:p>
+    <w:p>
+      <w:pPr>
+        <w:pStyle w:val="Body A"/>
+        <w:widowControl w:val="0"/>
+        <w:spacing w:line="240" w:lineRule="auto"/>
+        <w:rPr>
+          <w:shd w:val="nil" w:color="auto" w:fill="auto"/>
+          <w:lang w:val="en-US"/>
+        </w:rPr>
+      </w:pPr>
+    </w:p>
+    <w:p>
+      <w:pPr>
+        <w:pStyle w:val="Body A"/>
+        <w:widowControl w:val="0"/>
+        <w:spacing w:line="240" w:lineRule="auto"/>
+        <w:rPr>
+          <w:b w:val="1"/>
+          <w:bCs w:val="1"/>
+          <w:shd w:val="nil" w:color="auto" w:fill="auto"/>
+        </w:rPr>
+      </w:pPr>
       <w:r>
         <w:rPr>
           <w:rFonts w:ascii="Times New Roman" w:cs="Times New Roman" w:hAnsi="Times New Roman" w:eastAsia="Times New Roman"/>
           <w:b w:val="1"/>
           <w:bCs w:val="1"/>
-          <w:shd w:val="nil" w:color="auto" w:fill="auto"/>
           <w:lang w:val="en-US"/>
         </w:rPr>
         <w:drawing xmlns:a="http://schemas.openxmlformats.org/drawingml/2006/main">
           <wp:inline distT="0" distB="0" distL="0" distR="0">
             <wp:extent cx="5810250" cy="4089400"/>
             <wp:effectExtent l="0" t="0" r="0" b="0"/>
-            <wp:docPr id="1073741828" name="officeArt object" descr="image3.png"/>
+            <wp:docPr id="1073741829" name="officeArt object" descr="image3.png"/>
             <wp:cNvGraphicFramePr/>
             <a:graphic xmlns:a="http://schemas.openxmlformats.org/drawingml/2006/main">
               <a:graphicData uri="http://schemas.openxmlformats.org/drawingml/2006/picture">
                 <pic:pic xmlns:pic="http://schemas.openxmlformats.org/drawingml/2006/picture">
                   <pic:nvPicPr>
-                    <pic:cNvPr id="1073741828" name="image3.png" descr="image3.png"/>
+                    <pic:cNvPr id="1073741829" name="image3.png" descr="image3.png"/>
                     <pic:cNvPicPr>
                       <a:picLocks noChangeAspect="1"/>
                     </pic:cNvPicPr>
@@ -2248,6 +2681,16 @@
         <w:pStyle w:val="Body A"/>
         <w:widowControl w:val="0"/>
         <w:spacing w:line="240" w:lineRule="auto"/>
+        <w:rPr>
+          <w:shd w:val="nil" w:color="auto" w:fill="auto"/>
+        </w:rPr>
+      </w:pPr>
+    </w:p>
+    <w:p>
+      <w:pPr>
+        <w:pStyle w:val="Body A"/>
+        <w:widowControl w:val="0"/>
+        <w:spacing w:line="240" w:lineRule="auto"/>
       </w:pPr>
       <w:r>
         <w:rPr>
@@ -2257,17 +2700,7 @@
           <w:rtl w:val="0"/>
           <w:lang w:val="en-US"/>
         </w:rPr>
-        <w:t>CalloutSecurity.cl</w:t>
-      </w:r>
-      <w:r>
-        <w:rPr>
-          <w:b w:val="1"/>
-          <w:bCs w:val="1"/>
-          <w:shd w:val="nil" w:color="auto" w:fill="auto"/>
-          <w:rtl w:val="0"/>
-          <w:lang w:val="en-US"/>
-        </w:rPr>
-        <w:t>s</w:t>
+        <w:t>CalloutSecurity.cls</w:t>
       </w:r>
       <w:r>
         <w:rPr>
@@ -2278,32 +2711,32 @@
           <w:lang w:val="en-US"/>
         </w:rPr>
         <w:drawing xmlns:a="http://schemas.openxmlformats.org/drawingml/2006/main">
-          <wp:anchor distT="152400" distB="152400" distL="152400" distR="152400" simplePos="0" relativeHeight="251660288" behindDoc="0" locked="0" layoutInCell="1" allowOverlap="1">
+          <wp:anchor distT="152400" distB="152400" distL="152400" distR="152400" simplePos="0" relativeHeight="251659264" behindDoc="0" locked="0" layoutInCell="1" allowOverlap="1">
             <wp:simplePos x="0" y="0"/>
-            <wp:positionH relativeFrom="margin">
-              <wp:posOffset>184864</wp:posOffset>
+            <wp:positionH relativeFrom="page">
+              <wp:posOffset>908050</wp:posOffset>
             </wp:positionH>
             <wp:positionV relativeFrom="line">
-              <wp:posOffset>2287694</wp:posOffset>
+              <wp:posOffset>189755</wp:posOffset>
             </wp:positionV>
-            <wp:extent cx="5943600" cy="2206337"/>
+            <wp:extent cx="5943600" cy="2016752"/>
             <wp:effectExtent l="0" t="0" r="0" b="0"/>
             <wp:wrapThrough wrapText="bothSides" distL="152400" distR="152400">
               <wp:wrapPolygon edited="1">
                 <wp:start x="0" y="0"/>
-                <wp:lineTo x="0" y="21599"/>
-                <wp:lineTo x="21600" y="21599"/>
                 <wp:lineTo x="21600" y="0"/>
+                <wp:lineTo x="21600" y="21600"/>
+                <wp:lineTo x="0" y="21600"/>
                 <wp:lineTo x="0" y="0"/>
               </wp:wrapPolygon>
             </wp:wrapThrough>
-            <wp:docPr id="1073741829" name="officeArt object" descr="Image"/>
+            <wp:docPr id="1073741830" name="officeArt object" descr="Image"/>
             <wp:cNvGraphicFramePr/>
             <a:graphic xmlns:a="http://schemas.openxmlformats.org/drawingml/2006/main">
               <a:graphicData uri="http://schemas.openxmlformats.org/drawingml/2006/picture">
                 <pic:pic xmlns:pic="http://schemas.openxmlformats.org/drawingml/2006/picture">
                   <pic:nvPicPr>
-                    <pic:cNvPr id="1073741829" name="Image" descr="Image"/>
+                    <pic:cNvPr id="1073741830" name="Image" descr="Image"/>
                     <pic:cNvPicPr>
                       <a:picLocks noChangeAspect="1"/>
                     </pic:cNvPicPr>
@@ -2312,7 +2745,6 @@
                     <a:blip r:embed="rId7">
                       <a:extLst/>
                     </a:blip>
-                    <a:srcRect l="0" t="0" r="0" b="0"/>
                     <a:stretch>
                       <a:fillRect/>
                     </a:stretch>
@@ -2320,7 +2752,7 @@
                   <pic:spPr>
                     <a:xfrm>
                       <a:off x="0" y="0"/>
-                      <a:ext cx="5943600" cy="2206337"/>
+                      <a:ext cx="5943600" cy="2016752"/>
                     </a:xfrm>
                     <a:prstGeom prst="rect">
                       <a:avLst/>
@@ -2339,6 +2771,35 @@
       </w:r>
       <w:r>
         <w:rPr>
+          <w:rFonts w:ascii="Arial Unicode MS" w:cs="Arial Unicode MS" w:hAnsi="Arial Unicode MS" w:eastAsia="Arial Unicode MS"/>
+          <w:b w:val="0"/>
+          <w:bCs w:val="0"/>
+          <w:i w:val="0"/>
+          <w:iCs w:val="0"/>
+          <w:shd w:val="nil" w:color="auto" w:fill="auto"/>
+          <w:lang w:val="en-US"/>
+        </w:rPr>
+        <w:br w:type="page"/>
+      </w:r>
+    </w:p>
+    <w:p>
+      <w:pPr>
+        <w:pStyle w:val="Body A"/>
+        <w:widowControl w:val="0"/>
+        <w:spacing w:line="240" w:lineRule="auto"/>
+      </w:pPr>
+      <w:r>
+        <w:rPr>
+          <w:b w:val="1"/>
+          <w:bCs w:val="1"/>
+          <w:shd w:val="nil" w:color="auto" w:fill="auto"/>
+          <w:rtl w:val="0"/>
+          <w:lang w:val="en-US"/>
+        </w:rPr>
+        <w:t>Callout.cls - 47-86</w:t>
+      </w:r>
+      <w:r>
+        <w:rPr>
           <w:rFonts w:ascii="Times New Roman" w:cs="Times New Roman" w:hAnsi="Times New Roman" w:eastAsia="Times New Roman"/>
           <w:b w:val="1"/>
           <w:bCs w:val="1"/>
@@ -2346,32 +2807,32 @@
           <w:lang w:val="en-US"/>
         </w:rPr>
         <w:drawing xmlns:a="http://schemas.openxmlformats.org/drawingml/2006/main">
-          <wp:anchor distT="152400" distB="152400" distL="152400" distR="152400" simplePos="0" relativeHeight="251659264" behindDoc="0" locked="0" layoutInCell="1" allowOverlap="1">
+          <wp:anchor distT="152400" distB="152400" distL="152400" distR="152400" simplePos="0" relativeHeight="251660288" behindDoc="0" locked="0" layoutInCell="1" allowOverlap="1">
             <wp:simplePos x="0" y="0"/>
-            <wp:positionH relativeFrom="margin">
-              <wp:posOffset>-6349</wp:posOffset>
+            <wp:positionH relativeFrom="page">
+              <wp:posOffset>908050</wp:posOffset>
             </wp:positionH>
             <wp:positionV relativeFrom="line">
-              <wp:posOffset>268098</wp:posOffset>
+              <wp:posOffset>294862</wp:posOffset>
             </wp:positionV>
-            <wp:extent cx="5943600" cy="1456319"/>
+            <wp:extent cx="5943600" cy="4847143"/>
             <wp:effectExtent l="0" t="0" r="0" b="0"/>
             <wp:wrapThrough wrapText="bothSides" distL="152400" distR="152400">
               <wp:wrapPolygon edited="1">
                 <wp:start x="0" y="0"/>
-                <wp:lineTo x="0" y="21597"/>
-                <wp:lineTo x="21600" y="21597"/>
                 <wp:lineTo x="21600" y="0"/>
+                <wp:lineTo x="21600" y="21600"/>
+                <wp:lineTo x="0" y="21600"/>
                 <wp:lineTo x="0" y="0"/>
               </wp:wrapPolygon>
             </wp:wrapThrough>
-            <wp:docPr id="1073741830" name="officeArt object" descr="Image"/>
+            <wp:docPr id="1073741831" name="officeArt object" descr="Image"/>
             <wp:cNvGraphicFramePr/>
             <a:graphic xmlns:a="http://schemas.openxmlformats.org/drawingml/2006/main">
               <a:graphicData uri="http://schemas.openxmlformats.org/drawingml/2006/picture">
                 <pic:pic xmlns:pic="http://schemas.openxmlformats.org/drawingml/2006/picture">
                   <pic:nvPicPr>
-                    <pic:cNvPr id="1073741830" name="Image" descr="Image"/>
+                    <pic:cNvPr id="1073741831" name="Image" descr="Image"/>
                     <pic:cNvPicPr>
                       <a:picLocks noChangeAspect="1"/>
                     </pic:cNvPicPr>
@@ -2380,7 +2841,6 @@
                     <a:blip r:embed="rId8">
                       <a:extLst/>
                     </a:blip>
-                    <a:srcRect l="0" t="0" r="0" b="0"/>
                     <a:stretch>
                       <a:fillRect/>
                     </a:stretch>
@@ -2388,7 +2848,7 @@
                   <pic:spPr>
                     <a:xfrm>
                       <a:off x="0" y="0"/>
-                      <a:ext cx="5943600" cy="1456319"/>
+                      <a:ext cx="5943600" cy="4847143"/>
                     </a:xfrm>
                     <a:prstGeom prst="rect">
                       <a:avLst/>
@@ -3283,9 +3743,57 @@
       </w:numPr>
     </w:pPr>
   </w:style>
-  <w:style w:type="paragraph" w:styleId="Body">
-    <w:name w:val="Body"/>
-    <w:next w:val="Body"/>
+  <w:style w:type="paragraph" w:styleId="Caption">
+    <w:name w:val="Caption"/>
+    <w:next w:val="Caption"/>
+    <w:pPr>
+      <w:keepNext w:val="0"/>
+      <w:keepLines w:val="0"/>
+      <w:pageBreakBefore w:val="0"/>
+      <w:widowControl w:val="1"/>
+      <w:shd w:val="clear" w:color="auto" w:fill="auto"/>
+      <w:suppressAutoHyphens w:val="1"/>
+      <w:bidi w:val="0"/>
+      <w:spacing w:before="0" w:after="0" w:line="240" w:lineRule="auto"/>
+      <w:ind w:left="0" w:right="0" w:firstLine="0"/>
+      <w:jc w:val="left"/>
+      <w:outlineLvl w:val="0"/>
+    </w:pPr>
+    <w:rPr>
+      <w:rFonts w:ascii="Helvetica Neue" w:cs="Arial Unicode MS" w:hAnsi="Helvetica Neue" w:eastAsia="Arial Unicode MS"/>
+      <w:b w:val="0"/>
+      <w:bCs w:val="0"/>
+      <w:i w:val="0"/>
+      <w:iCs w:val="0"/>
+      <w:caps w:val="0"/>
+      <w:smallCaps w:val="0"/>
+      <w:strike w:val="0"/>
+      <w:dstrike w:val="0"/>
+      <w:outline w:val="0"/>
+      <w:color w:val="000000"/>
+      <w:spacing w:val="0"/>
+      <w:kern w:val="0"/>
+      <w:position w:val="0"/>
+      <w:sz w:val="36"/>
+      <w:szCs w:val="36"/>
+      <w:u w:val="none"/>
+      <w:shd w:val="nil" w:color="auto" w:fill="auto"/>
+      <w:vertAlign w:val="baseline"/>
+      <w:lang w:val="en-US"/>
+      <w14:textOutline w14:w="12700" w14:cap="flat">
+        <w14:noFill/>
+        <w14:miter w14:lim="400000"/>
+      </w14:textOutline>
+      <w14:textFill>
+        <w14:solidFill>
+          <w14:srgbClr w14:val="000000"/>
+        </w14:solidFill>
+      </w14:textFill>
+    </w:rPr>
+  </w:style>
+  <w:style w:type="paragraph" w:styleId="Default">
+    <w:name w:val="Default"/>
+    <w:next w:val="Default"/>
     <w:pPr>
       <w:keepNext w:val="0"/>
       <w:keepLines w:val="0"/>
@@ -3294,13 +3802,13 @@
       <w:shd w:val="clear" w:color="auto" w:fill="auto"/>
       <w:suppressAutoHyphens w:val="0"/>
       <w:bidi w:val="0"/>
-      <w:spacing w:before="0" w:after="0" w:line="240" w:lineRule="auto"/>
+      <w:spacing w:before="160" w:after="0" w:line="288" w:lineRule="auto"/>
       <w:ind w:left="0" w:right="0" w:firstLine="0"/>
       <w:jc w:val="left"/>
       <w:outlineLvl w:val="9"/>
     </w:pPr>
     <w:rPr>
-      <w:rFonts w:ascii="Times New Roman" w:cs="Arial Unicode MS" w:hAnsi="Times New Roman" w:eastAsia="Arial Unicode MS"/>
+      <w:rFonts w:ascii="Helvetica Neue" w:cs="Arial Unicode MS" w:hAnsi="Helvetica Neue" w:eastAsia="Arial Unicode MS"/>
       <w:b w:val="0"/>
       <w:bCs w:val="0"/>
       <w:i w:val="0"/>
@@ -3316,7 +3824,7 @@
       <w:position w:val="0"/>
       <w:sz w:val="24"/>
       <w:szCs w:val="24"/>
-      <w:u w:val="none" w:color="000000"/>
+      <w:u w:val="none"/>
       <w:shd w:val="nil" w:color="auto" w:fill="auto"/>
       <w:vertAlign w:val="baseline"/>
       <w:lang w:val="en-US"/>

</xml_diff>